<commit_message>
Added depth to the report
</commit_message>
<xml_diff>
--- a/Report.docx
+++ b/Report.docx
@@ -1,6 +1,6 @@
 
 <file path=word/document.xml><?xml version="1.0" encoding="utf-8"?>
-<w:document xmlns:wpc="http://schemas.microsoft.com/office/word/2010/wordprocessingCanvas" xmlns:mc="http://schemas.openxmlformats.org/markup-compatibility/2006" xmlns:o="urn:schemas-microsoft-com:office:office" xmlns:r="http://schemas.openxmlformats.org/officeDocument/2006/relationships" xmlns:m="http://schemas.openxmlformats.org/officeDocument/2006/math" xmlns:v="urn:schemas-microsoft-com:vml" xmlns:wp14="http://schemas.microsoft.com/office/word/2010/wordprocessingDrawing" xmlns:wp="http://schemas.openxmlformats.org/drawingml/2006/wordprocessingDrawing" xmlns:w10="urn:schemas-microsoft-com:office:word" xmlns:w="http://schemas.openxmlformats.org/wordprocessingml/2006/main" xmlns:w14="http://schemas.microsoft.com/office/word/2010/wordml" xmlns:w15="http://schemas.microsoft.com/office/word/2012/wordml" xmlns:wpg="http://schemas.microsoft.com/office/word/2010/wordprocessingGroup" xmlns:wpi="http://schemas.microsoft.com/office/word/2010/wordprocessingInk" xmlns:wne="http://schemas.microsoft.com/office/word/2006/wordml" xmlns:wps="http://schemas.microsoft.com/office/word/2010/wordprocessingShape" mc:Ignorable="w14 w15 wp14">
+<w:document xmlns:wpc="http://schemas.microsoft.com/office/word/2010/wordprocessingCanvas" xmlns:cx="http://schemas.microsoft.com/office/drawing/2014/chartex" xmlns:cx1="http://schemas.microsoft.com/office/drawing/2015/9/8/chartex" xmlns:cx2="http://schemas.microsoft.com/office/drawing/2015/10/21/chartex" xmlns:cx3="http://schemas.microsoft.com/office/drawing/2016/5/9/chartex" xmlns:cx4="http://schemas.microsoft.com/office/drawing/2016/5/10/chartex" xmlns:cx5="http://schemas.microsoft.com/office/drawing/2016/5/11/chartex" xmlns:cx6="http://schemas.microsoft.com/office/drawing/2016/5/12/chartex" xmlns:cx7="http://schemas.microsoft.com/office/drawing/2016/5/13/chartex" xmlns:cx8="http://schemas.microsoft.com/office/drawing/2016/5/14/chartex" xmlns:mc="http://schemas.openxmlformats.org/markup-compatibility/2006" xmlns:aink="http://schemas.microsoft.com/office/drawing/2016/ink" xmlns:am3d="http://schemas.microsoft.com/office/drawing/2017/model3d" xmlns:o="urn:schemas-microsoft-com:office:office" xmlns:r="http://schemas.openxmlformats.org/officeDocument/2006/relationships" xmlns:m="http://schemas.openxmlformats.org/officeDocument/2006/math" xmlns:v="urn:schemas-microsoft-com:vml" xmlns:wp14="http://schemas.microsoft.com/office/word/2010/wordprocessingDrawing" xmlns:wp="http://schemas.openxmlformats.org/drawingml/2006/wordprocessingDrawing" xmlns:w10="urn:schemas-microsoft-com:office:word" xmlns:w="http://schemas.openxmlformats.org/wordprocessingml/2006/main" xmlns:w14="http://schemas.microsoft.com/office/word/2010/wordml" xmlns:w15="http://schemas.microsoft.com/office/word/2012/wordml" xmlns:w16cid="http://schemas.microsoft.com/office/word/2016/wordml/cid" xmlns:w16se="http://schemas.microsoft.com/office/word/2015/wordml/symex" xmlns:wpg="http://schemas.microsoft.com/office/word/2010/wordprocessingGroup" xmlns:wpi="http://schemas.microsoft.com/office/word/2010/wordprocessingInk" xmlns:wne="http://schemas.microsoft.com/office/word/2006/wordml" xmlns:wps="http://schemas.microsoft.com/office/word/2010/wordprocessingShape" mc:Ignorable="w14 w15 w16se w16cid wp14">
   <w:body>
     <w:p>
       <w:pPr>
@@ -43,25 +43,7 @@
           <w:sz w:val="24"/>
           <w:szCs w:val="24"/>
         </w:rPr>
-        <w:t xml:space="preserve">By: Matthew Green (7727974) and </w:t>
-      </w:r>
-      <w:proofErr w:type="spellStart"/>
-      <w:r>
-        <w:rPr>
-          <w:rFonts w:ascii="Calibri" w:hAnsi="Calibri" w:cs="Calibri"/>
-          <w:sz w:val="24"/>
-          <w:szCs w:val="24"/>
-        </w:rPr>
-        <w:t>Zhikan</w:t>
-      </w:r>
-      <w:proofErr w:type="spellEnd"/>
-      <w:r>
-        <w:rPr>
-          <w:rFonts w:ascii="Calibri" w:hAnsi="Calibri" w:cs="Calibri"/>
-          <w:sz w:val="24"/>
-          <w:szCs w:val="24"/>
-        </w:rPr>
-        <w:t xml:space="preserve"> "Jason" Xu (7778937)</w:t>
+        <w:t>By: Matthew Green (7727974) and Zhikan "Jason" Xu (7778937)</w:t>
       </w:r>
     </w:p>
     <w:p>
@@ -151,17 +133,7 @@
           <w:sz w:val="24"/>
           <w:szCs w:val="24"/>
         </w:rPr>
-        <w:t xml:space="preserve"> all the graphics techniques that we learned over the course of the term. This lead us to coming up with making a platformer game as we could add different lightning for different levels and some reflections throughout </w:t>
-      </w:r>
-      <w:bookmarkStart w:id="0" w:name="_GoBack"/>
-      <w:bookmarkEnd w:id="0"/>
-      <w:r>
-        <w:rPr>
-          <w:rFonts w:ascii="Calibri" w:hAnsi="Calibri" w:cs="Calibri"/>
-          <w:sz w:val="24"/>
-          <w:szCs w:val="24"/>
-        </w:rPr>
-        <w:t xml:space="preserve">the levels. We had to also decide on how to manage our version control and thankfully GitHub's desktop app made that very easy for us to work with. </w:t>
+        <w:t xml:space="preserve"> all the graphics techniques that we learned over the course of the term. This lead us to coming up with making a platformer game as we could add different lightning for different levels and some reflections throughout the levels. We had to also decide on how to manage our version control and thankfully GitHub's desktop app made that very easy for us to work with. </w:t>
       </w:r>
     </w:p>
     <w:p>
@@ -409,7 +381,7 @@
           <w:szCs w:val="24"/>
         </w:rPr>
         <w:tab/>
-        <w:t xml:space="preserve">Later on throughout the project we came up with the idea of adding a menu screen to give the game a better sense of being a polished game as well as being able to add some UI </w:t>
+        <w:t xml:space="preserve">Later </w:t>
       </w:r>
       <w:proofErr w:type="gramStart"/>
       <w:r>
@@ -418,7 +390,7 @@
           <w:sz w:val="24"/>
           <w:szCs w:val="24"/>
         </w:rPr>
-        <w:t>graphical</w:t>
+        <w:t>on</w:t>
       </w:r>
       <w:proofErr w:type="gramEnd"/>
       <w:r>
@@ -427,7 +399,7 @@
           <w:sz w:val="24"/>
           <w:szCs w:val="24"/>
         </w:rPr>
-        <w:t xml:space="preserve"> ideas. We also came up with some collectibles to give to let the player collect throughout their journey as the game has little to difficulty we wanted to allow them to have something else to work towards. Collectibles add little to </w:t>
+        <w:t xml:space="preserve"> throughout the project we came up with the idea of adding a menu screen to give the game a better sense of being a polished game as well as being able to add some UI graphical ideas. We also came up with some collectibles to give to let the player collect throughout their journey as the game has little to difficulty we wanted to allow them to have something else to work towards. Collectibles add little to </w:t>
       </w:r>
       <w:proofErr w:type="spellStart"/>
       <w:r>
@@ -679,105 +651,1502 @@
         <w:adjustRightInd w:val="0"/>
         <w:spacing w:after="0" w:line="240" w:lineRule="auto"/>
         <w:rPr>
-          <w:rFonts w:ascii="Courier New" w:hAnsi="Courier New" w:cs="Courier New"/>
-        </w:rPr>
-      </w:pPr>
-    </w:p>
-    <w:p>
-      <w:pPr>
-        <w:autoSpaceDE w:val="0"/>
-        <w:autoSpaceDN w:val="0"/>
-        <w:adjustRightInd w:val="0"/>
-        <w:spacing w:after="0" w:line="240" w:lineRule="auto"/>
-        <w:rPr>
-          <w:rFonts w:ascii="Courier New" w:hAnsi="Courier New" w:cs="Courier New"/>
-        </w:rPr>
-      </w:pPr>
+          <w:rFonts w:ascii="Calibri" w:hAnsi="Calibri" w:cs="Calibri"/>
+          <w:sz w:val="36"/>
+          <w:szCs w:val="36"/>
+          <w:u w:val="single"/>
+        </w:rPr>
+      </w:pPr>
+      <w:r>
+        <w:rPr>
+          <w:rFonts w:ascii="Calibri" w:hAnsi="Calibri" w:cs="Calibri"/>
+          <w:sz w:val="36"/>
+          <w:szCs w:val="36"/>
+          <w:u w:val="single"/>
+        </w:rPr>
+        <w:t>Dep</w:t>
+      </w:r>
+      <w:r>
+        <w:rPr>
+          <w:rFonts w:ascii="Calibri" w:hAnsi="Calibri" w:cs="Calibri"/>
+          <w:sz w:val="36"/>
+          <w:szCs w:val="36"/>
+          <w:u w:val="single"/>
+        </w:rPr>
+        <w:t>th</w:t>
+      </w:r>
+    </w:p>
+    <w:p>
+      <w:pPr>
+        <w:autoSpaceDE w:val="0"/>
+        <w:autoSpaceDN w:val="0"/>
+        <w:adjustRightInd w:val="0"/>
+        <w:spacing w:after="0" w:line="240" w:lineRule="auto"/>
+        <w:rPr>
+          <w:rFonts w:ascii="Calibri" w:hAnsi="Calibri" w:cs="Calibri"/>
+          <w:sz w:val="36"/>
+          <w:szCs w:val="36"/>
+          <w:u w:val="single"/>
+        </w:rPr>
+      </w:pPr>
+    </w:p>
+    <w:p>
+      <w:pPr>
+        <w:autoSpaceDE w:val="0"/>
+        <w:autoSpaceDN w:val="0"/>
+        <w:adjustRightInd w:val="0"/>
+        <w:spacing w:after="0" w:line="240" w:lineRule="auto"/>
+        <w:rPr>
+          <w:rFonts w:cstheme="minorHAnsi"/>
+          <w:sz w:val="24"/>
+          <w:szCs w:val="24"/>
+        </w:rPr>
+      </w:pPr>
+      <w:r>
+        <w:rPr>
+          <w:rFonts w:ascii="Courier New" w:hAnsi="Courier New" w:cs="Courier New"/>
+        </w:rPr>
+        <w:tab/>
+      </w:r>
+      <w:r>
+        <w:rPr>
+          <w:rFonts w:cstheme="minorHAnsi"/>
+          <w:sz w:val="24"/>
+          <w:szCs w:val="24"/>
+        </w:rPr>
+        <w:t>We designed</w:t>
+      </w:r>
+      <w:r>
+        <w:rPr>
+          <w:rFonts w:cstheme="minorHAnsi"/>
+          <w:sz w:val="24"/>
+          <w:szCs w:val="24"/>
+        </w:rPr>
+        <w:t xml:space="preserve"> two</w:t>
+      </w:r>
+      <w:r>
+        <w:rPr>
+          <w:rFonts w:cstheme="minorHAnsi"/>
+          <w:sz w:val="24"/>
+          <w:szCs w:val="24"/>
+        </w:rPr>
+        <w:t xml:space="preserve"> </w:t>
+      </w:r>
+      <w:r>
+        <w:rPr>
+          <w:rFonts w:cstheme="minorHAnsi"/>
+          <w:sz w:val="24"/>
+          <w:szCs w:val="24"/>
+        </w:rPr>
+        <w:t>types of enemy robots</w:t>
+      </w:r>
+      <w:r>
+        <w:rPr>
+          <w:rFonts w:cstheme="minorHAnsi"/>
+          <w:sz w:val="24"/>
+          <w:szCs w:val="24"/>
+        </w:rPr>
+        <w:t xml:space="preserve"> in our game. The first kind moves among the patrol points we assigned to </w:t>
+      </w:r>
+      <w:r>
+        <w:rPr>
+          <w:rFonts w:cstheme="minorHAnsi"/>
+          <w:sz w:val="24"/>
+          <w:szCs w:val="24"/>
+        </w:rPr>
+        <w:t>it</w:t>
+      </w:r>
+      <w:r>
+        <w:rPr>
+          <w:rFonts w:cstheme="minorHAnsi"/>
+          <w:sz w:val="24"/>
+          <w:szCs w:val="24"/>
+        </w:rPr>
+        <w:t>.</w:t>
+      </w:r>
+      <w:r>
+        <w:rPr>
+          <w:rFonts w:cstheme="minorHAnsi"/>
+          <w:sz w:val="24"/>
+          <w:szCs w:val="24"/>
+        </w:rPr>
+        <w:t xml:space="preserve"> The </w:t>
+      </w:r>
+      <w:r>
+        <w:rPr>
+          <w:rFonts w:cstheme="minorHAnsi"/>
+          <w:sz w:val="24"/>
+          <w:szCs w:val="24"/>
+        </w:rPr>
+        <w:t>second</w:t>
+      </w:r>
+      <w:r>
+        <w:rPr>
+          <w:rFonts w:cstheme="minorHAnsi"/>
+          <w:sz w:val="24"/>
+          <w:szCs w:val="24"/>
+        </w:rPr>
+        <w:t xml:space="preserve"> detect</w:t>
+      </w:r>
+      <w:r>
+        <w:rPr>
+          <w:rFonts w:cstheme="minorHAnsi"/>
+          <w:sz w:val="24"/>
+          <w:szCs w:val="24"/>
+        </w:rPr>
+        <w:t>s</w:t>
+      </w:r>
+      <w:r>
+        <w:rPr>
+          <w:rFonts w:cstheme="minorHAnsi"/>
+          <w:sz w:val="24"/>
+          <w:szCs w:val="24"/>
+        </w:rPr>
+        <w:t xml:space="preserve"> </w:t>
+      </w:r>
+      <w:r>
+        <w:rPr>
+          <w:rFonts w:cstheme="minorHAnsi"/>
+          <w:sz w:val="24"/>
+          <w:szCs w:val="24"/>
+        </w:rPr>
+        <w:t xml:space="preserve">the </w:t>
+      </w:r>
+      <w:r>
+        <w:rPr>
+          <w:rFonts w:cstheme="minorHAnsi"/>
+          <w:sz w:val="24"/>
+          <w:szCs w:val="24"/>
+        </w:rPr>
+        <w:t>player</w:t>
+      </w:r>
+      <w:r>
+        <w:rPr>
+          <w:rFonts w:cstheme="minorHAnsi"/>
+          <w:sz w:val="24"/>
+          <w:szCs w:val="24"/>
+        </w:rPr>
+        <w:t>s</w:t>
+      </w:r>
+      <w:r>
+        <w:rPr>
+          <w:rFonts w:cstheme="minorHAnsi"/>
+          <w:sz w:val="24"/>
+          <w:szCs w:val="24"/>
+        </w:rPr>
+        <w:t xml:space="preserve"> in</w:t>
+      </w:r>
+      <w:r>
+        <w:rPr>
+          <w:rFonts w:cstheme="minorHAnsi"/>
+          <w:sz w:val="24"/>
+          <w:szCs w:val="24"/>
+        </w:rPr>
+        <w:t xml:space="preserve"> a</w:t>
+      </w:r>
+      <w:r>
+        <w:rPr>
+          <w:rFonts w:cstheme="minorHAnsi"/>
+          <w:sz w:val="24"/>
+          <w:szCs w:val="24"/>
+        </w:rPr>
+        <w:t xml:space="preserve"> certain range</w:t>
+      </w:r>
+      <w:r>
+        <w:rPr>
+          <w:rFonts w:cstheme="minorHAnsi"/>
+          <w:sz w:val="24"/>
+          <w:szCs w:val="24"/>
+        </w:rPr>
+        <w:t xml:space="preserve"> and </w:t>
+      </w:r>
+      <w:r>
+        <w:rPr>
+          <w:rFonts w:cstheme="minorHAnsi"/>
+          <w:sz w:val="24"/>
+          <w:szCs w:val="24"/>
+        </w:rPr>
+        <w:t>move</w:t>
+      </w:r>
+      <w:r>
+        <w:rPr>
+          <w:rFonts w:cstheme="minorHAnsi"/>
+          <w:sz w:val="24"/>
+          <w:szCs w:val="24"/>
+        </w:rPr>
+        <w:t>s</w:t>
+      </w:r>
+      <w:r>
+        <w:rPr>
+          <w:rFonts w:cstheme="minorHAnsi"/>
+          <w:sz w:val="24"/>
+          <w:szCs w:val="24"/>
+        </w:rPr>
+        <w:t xml:space="preserve"> towards</w:t>
+      </w:r>
+      <w:r>
+        <w:rPr>
+          <w:rFonts w:cstheme="minorHAnsi"/>
+          <w:sz w:val="24"/>
+          <w:szCs w:val="24"/>
+        </w:rPr>
+        <w:t xml:space="preserve"> them</w:t>
+      </w:r>
+      <w:r>
+        <w:rPr>
+          <w:rFonts w:cstheme="minorHAnsi"/>
+          <w:sz w:val="24"/>
+          <w:szCs w:val="24"/>
+        </w:rPr>
+        <w:t>.</w:t>
+      </w:r>
+      <w:r>
+        <w:rPr>
+          <w:rFonts w:cstheme="minorHAnsi"/>
+          <w:sz w:val="24"/>
+          <w:szCs w:val="24"/>
+        </w:rPr>
+        <w:t xml:space="preserve"> </w:t>
+      </w:r>
+    </w:p>
+    <w:p>
+      <w:pPr>
+        <w:autoSpaceDE w:val="0"/>
+        <w:autoSpaceDN w:val="0"/>
+        <w:adjustRightInd w:val="0"/>
+        <w:spacing w:after="0" w:line="240" w:lineRule="auto"/>
+        <w:rPr>
+          <w:rFonts w:cstheme="minorHAnsi"/>
+          <w:sz w:val="24"/>
+          <w:szCs w:val="24"/>
+        </w:rPr>
+      </w:pPr>
+    </w:p>
+    <w:p>
+      <w:pPr>
+        <w:autoSpaceDE w:val="0"/>
+        <w:autoSpaceDN w:val="0"/>
+        <w:adjustRightInd w:val="0"/>
+        <w:spacing w:after="0" w:line="240" w:lineRule="auto"/>
+        <w:rPr>
+          <w:rFonts w:cstheme="minorHAnsi"/>
+          <w:sz w:val="24"/>
+          <w:szCs w:val="24"/>
+        </w:rPr>
+      </w:pPr>
+      <w:r>
+        <w:rPr>
+          <w:rFonts w:ascii="Courier New" w:hAnsi="Courier New" w:cs="Courier New"/>
+        </w:rPr>
+        <w:tab/>
+      </w:r>
+      <w:r>
+        <w:rPr>
+          <w:rFonts w:cstheme="minorHAnsi"/>
+          <w:sz w:val="24"/>
+          <w:szCs w:val="24"/>
+        </w:rPr>
+        <w:t>To make enem</w:t>
+      </w:r>
+      <w:r>
+        <w:rPr>
+          <w:rFonts w:cstheme="minorHAnsi"/>
+          <w:sz w:val="24"/>
+          <w:szCs w:val="24"/>
+        </w:rPr>
+        <w:t>y robot</w:t>
+      </w:r>
+      <w:r>
+        <w:rPr>
+          <w:rFonts w:cstheme="minorHAnsi"/>
+          <w:sz w:val="24"/>
+          <w:szCs w:val="24"/>
+        </w:rPr>
+        <w:t>s</w:t>
+      </w:r>
+      <w:r>
+        <w:rPr>
+          <w:rFonts w:cstheme="minorHAnsi"/>
+          <w:sz w:val="24"/>
+          <w:szCs w:val="24"/>
+        </w:rPr>
+        <w:t xml:space="preserve"> </w:t>
+      </w:r>
+      <w:r>
+        <w:rPr>
+          <w:rFonts w:cstheme="minorHAnsi"/>
+          <w:sz w:val="24"/>
+          <w:szCs w:val="24"/>
+        </w:rPr>
+        <w:t xml:space="preserve">look more complicated, we </w:t>
+      </w:r>
+      <w:r>
+        <w:rPr>
+          <w:rFonts w:cstheme="minorHAnsi"/>
+          <w:sz w:val="24"/>
+          <w:szCs w:val="24"/>
+        </w:rPr>
+        <w:t>added arms and move</w:t>
+      </w:r>
+      <w:r>
+        <w:rPr>
+          <w:rFonts w:cstheme="minorHAnsi"/>
+          <w:sz w:val="24"/>
+          <w:szCs w:val="24"/>
+        </w:rPr>
+        <w:t>ment of</w:t>
+      </w:r>
+      <w:r>
+        <w:rPr>
+          <w:rFonts w:cstheme="minorHAnsi"/>
+          <w:sz w:val="24"/>
+          <w:szCs w:val="24"/>
+        </w:rPr>
+        <w:t xml:space="preserve"> arms</w:t>
+      </w:r>
+      <w:r>
+        <w:rPr>
+          <w:rFonts w:cstheme="minorHAnsi"/>
+          <w:sz w:val="24"/>
+          <w:szCs w:val="24"/>
+        </w:rPr>
+        <w:t xml:space="preserve"> using Unity built-in</w:t>
+      </w:r>
+      <w:r>
+        <w:rPr>
+          <w:rFonts w:cstheme="minorHAnsi"/>
+          <w:sz w:val="24"/>
+          <w:szCs w:val="24"/>
+        </w:rPr>
+        <w:t xml:space="preserve"> animation</w:t>
+      </w:r>
+      <w:r>
+        <w:rPr>
+          <w:rFonts w:cstheme="minorHAnsi"/>
+          <w:sz w:val="24"/>
+          <w:szCs w:val="24"/>
+        </w:rPr>
+        <w:t>.</w:t>
+      </w:r>
+      <w:r>
+        <w:rPr>
+          <w:rFonts w:cstheme="minorHAnsi"/>
+          <w:sz w:val="24"/>
+          <w:szCs w:val="24"/>
+        </w:rPr>
+        <w:t xml:space="preserve"> </w:t>
+      </w:r>
+      <w:r>
+        <w:rPr>
+          <w:rFonts w:cstheme="minorHAnsi"/>
+          <w:sz w:val="24"/>
+          <w:szCs w:val="24"/>
+        </w:rPr>
+        <w:t xml:space="preserve">It is challenging because </w:t>
+      </w:r>
+      <w:r>
+        <w:rPr>
+          <w:rFonts w:cstheme="minorHAnsi"/>
+          <w:sz w:val="24"/>
+          <w:szCs w:val="24"/>
+        </w:rPr>
+        <w:t>the</w:t>
+      </w:r>
+      <w:r>
+        <w:rPr>
+          <w:rFonts w:cstheme="minorHAnsi"/>
+          <w:sz w:val="24"/>
+          <w:szCs w:val="24"/>
+        </w:rPr>
+        <w:t xml:space="preserve"> arm</w:t>
+      </w:r>
+      <w:r>
+        <w:rPr>
+          <w:rFonts w:cstheme="minorHAnsi"/>
+          <w:sz w:val="24"/>
+          <w:szCs w:val="24"/>
+        </w:rPr>
+        <w:t xml:space="preserve"> we designed</w:t>
+      </w:r>
+      <w:r>
+        <w:rPr>
+          <w:rFonts w:cstheme="minorHAnsi"/>
+          <w:sz w:val="24"/>
+          <w:szCs w:val="24"/>
+        </w:rPr>
+        <w:t xml:space="preserve"> is</w:t>
+      </w:r>
+      <w:r>
+        <w:rPr>
+          <w:rFonts w:cstheme="minorHAnsi"/>
+          <w:sz w:val="24"/>
+          <w:szCs w:val="24"/>
+        </w:rPr>
+        <w:t xml:space="preserve"> composed of two parts. To make </w:t>
+      </w:r>
+      <w:r>
+        <w:rPr>
+          <w:rFonts w:cstheme="minorHAnsi"/>
+          <w:sz w:val="24"/>
+          <w:szCs w:val="24"/>
+        </w:rPr>
+        <w:t>arm</w:t>
+      </w:r>
+      <w:r>
+        <w:rPr>
+          <w:rFonts w:cstheme="minorHAnsi"/>
+          <w:sz w:val="24"/>
+          <w:szCs w:val="24"/>
+        </w:rPr>
+        <w:t xml:space="preserve"> movement look smooth, </w:t>
+      </w:r>
+      <w:r>
+        <w:rPr>
+          <w:rFonts w:cstheme="minorHAnsi"/>
+          <w:sz w:val="24"/>
+          <w:szCs w:val="24"/>
+        </w:rPr>
+        <w:t>we</w:t>
+      </w:r>
+      <w:r>
+        <w:rPr>
+          <w:rFonts w:cstheme="minorHAnsi"/>
+          <w:sz w:val="24"/>
+          <w:szCs w:val="24"/>
+        </w:rPr>
+        <w:t xml:space="preserve"> had to</w:t>
+      </w:r>
+      <w:r>
+        <w:rPr>
+          <w:rFonts w:cstheme="minorHAnsi"/>
+          <w:sz w:val="24"/>
+          <w:szCs w:val="24"/>
+        </w:rPr>
+        <w:t xml:space="preserve"> mimic how human arm moves and</w:t>
+      </w:r>
+      <w:r>
+        <w:rPr>
+          <w:rFonts w:cstheme="minorHAnsi"/>
+          <w:sz w:val="24"/>
+          <w:szCs w:val="24"/>
+        </w:rPr>
+        <w:t xml:space="preserve"> apply animation to </w:t>
+      </w:r>
+      <w:r>
+        <w:rPr>
+          <w:rFonts w:cstheme="minorHAnsi"/>
+          <w:sz w:val="24"/>
+          <w:szCs w:val="24"/>
+        </w:rPr>
+        <w:t>our</w:t>
+      </w:r>
+      <w:r>
+        <w:rPr>
+          <w:rFonts w:cstheme="minorHAnsi"/>
+          <w:sz w:val="24"/>
+          <w:szCs w:val="24"/>
+        </w:rPr>
+        <w:t xml:space="preserve"> </w:t>
+      </w:r>
+      <w:r>
+        <w:rPr>
+          <w:rFonts w:cstheme="minorHAnsi"/>
+          <w:sz w:val="24"/>
+          <w:szCs w:val="24"/>
+        </w:rPr>
+        <w:t>robots</w:t>
+      </w:r>
+      <w:r>
+        <w:rPr>
+          <w:rFonts w:cstheme="minorHAnsi"/>
+          <w:sz w:val="24"/>
+          <w:szCs w:val="24"/>
+        </w:rPr>
+        <w:t>.</w:t>
+      </w:r>
+    </w:p>
+    <w:p>
+      <w:pPr>
+        <w:autoSpaceDE w:val="0"/>
+        <w:autoSpaceDN w:val="0"/>
+        <w:adjustRightInd w:val="0"/>
+        <w:spacing w:after="0" w:line="240" w:lineRule="auto"/>
+        <w:rPr>
+          <w:rFonts w:cstheme="minorHAnsi"/>
+          <w:sz w:val="24"/>
+          <w:szCs w:val="24"/>
+        </w:rPr>
+      </w:pPr>
+    </w:p>
+    <w:p>
+      <w:pPr>
+        <w:autoSpaceDE w:val="0"/>
+        <w:autoSpaceDN w:val="0"/>
+        <w:adjustRightInd w:val="0"/>
+        <w:spacing w:after="0" w:line="240" w:lineRule="auto"/>
+        <w:rPr>
+          <w:rFonts w:cstheme="minorHAnsi"/>
+          <w:sz w:val="24"/>
+          <w:szCs w:val="24"/>
+        </w:rPr>
+      </w:pPr>
+      <w:r>
+        <w:rPr>
+          <w:rFonts w:ascii="Courier New" w:hAnsi="Courier New" w:cs="Courier New"/>
+        </w:rPr>
+        <w:tab/>
+      </w:r>
+      <w:r>
+        <w:rPr>
+          <w:rFonts w:cstheme="minorHAnsi"/>
+          <w:sz w:val="24"/>
+          <w:szCs w:val="24"/>
+        </w:rPr>
+        <w:t>C</w:t>
+      </w:r>
+      <w:r>
+        <w:rPr>
+          <w:rFonts w:cstheme="minorHAnsi"/>
+          <w:sz w:val="24"/>
+          <w:szCs w:val="24"/>
+        </w:rPr>
+        <w:t xml:space="preserve">ollectible objects </w:t>
+      </w:r>
+      <w:r>
+        <w:rPr>
+          <w:rFonts w:cstheme="minorHAnsi"/>
+          <w:sz w:val="24"/>
+          <w:szCs w:val="24"/>
+        </w:rPr>
+        <w:t>vary on different</w:t>
+      </w:r>
+      <w:r>
+        <w:rPr>
+          <w:rFonts w:cstheme="minorHAnsi"/>
+          <w:sz w:val="24"/>
+          <w:szCs w:val="24"/>
+        </w:rPr>
+        <w:t xml:space="preserve"> level</w:t>
+      </w:r>
+      <w:r>
+        <w:rPr>
+          <w:rFonts w:cstheme="minorHAnsi"/>
+          <w:sz w:val="24"/>
+          <w:szCs w:val="24"/>
+        </w:rPr>
+        <w:t>s</w:t>
+      </w:r>
+      <w:r>
+        <w:rPr>
+          <w:rFonts w:cstheme="minorHAnsi"/>
+          <w:sz w:val="24"/>
+          <w:szCs w:val="24"/>
+        </w:rPr>
+        <w:t xml:space="preserve">. There are mushrooms, coins, and </w:t>
+      </w:r>
+      <w:r>
+        <w:rPr>
+          <w:rFonts w:cstheme="minorHAnsi"/>
+          <w:sz w:val="24"/>
+          <w:szCs w:val="24"/>
+        </w:rPr>
+        <w:t>crystals.</w:t>
+      </w:r>
+      <w:r>
+        <w:rPr>
+          <w:rFonts w:cstheme="minorHAnsi"/>
+          <w:sz w:val="24"/>
+          <w:szCs w:val="24"/>
+        </w:rPr>
+        <w:t xml:space="preserve"> To make them look more eye-catching, rotation movement </w:t>
+      </w:r>
+      <w:r>
+        <w:rPr>
+          <w:rFonts w:cstheme="minorHAnsi"/>
+          <w:sz w:val="24"/>
+          <w:szCs w:val="24"/>
+        </w:rPr>
+        <w:t>was applied</w:t>
+      </w:r>
+      <w:r>
+        <w:rPr>
+          <w:rFonts w:cstheme="minorHAnsi"/>
+          <w:sz w:val="24"/>
+          <w:szCs w:val="24"/>
+        </w:rPr>
+        <w:t>. Further, t</w:t>
+      </w:r>
+      <w:r>
+        <w:rPr>
+          <w:rFonts w:cstheme="minorHAnsi"/>
+          <w:sz w:val="24"/>
+          <w:szCs w:val="24"/>
+        </w:rPr>
+        <w:t>he crystals</w:t>
+      </w:r>
+      <w:r>
+        <w:rPr>
+          <w:rFonts w:cstheme="minorHAnsi"/>
+          <w:sz w:val="24"/>
+          <w:szCs w:val="24"/>
+        </w:rPr>
+        <w:t xml:space="preserve"> in level 3</w:t>
+      </w:r>
+      <w:r>
+        <w:rPr>
+          <w:rFonts w:cstheme="minorHAnsi"/>
+          <w:sz w:val="24"/>
+          <w:szCs w:val="24"/>
+        </w:rPr>
+        <w:t xml:space="preserve"> has </w:t>
+      </w:r>
+      <w:r>
+        <w:rPr>
+          <w:rFonts w:cstheme="minorHAnsi"/>
+          <w:sz w:val="24"/>
+          <w:szCs w:val="24"/>
+        </w:rPr>
+        <w:t>mysterious</w:t>
+      </w:r>
+      <w:r>
+        <w:rPr>
+          <w:rFonts w:cstheme="minorHAnsi"/>
+          <w:sz w:val="24"/>
+          <w:szCs w:val="24"/>
+        </w:rPr>
+        <w:t xml:space="preserve"> glowing effect</w:t>
+      </w:r>
+      <w:r>
+        <w:rPr>
+          <w:rFonts w:cstheme="minorHAnsi"/>
+          <w:sz w:val="24"/>
+          <w:szCs w:val="24"/>
+        </w:rPr>
+        <w:t>.</w:t>
+      </w:r>
+      <w:r>
+        <w:rPr>
+          <w:rFonts w:cstheme="minorHAnsi"/>
+          <w:sz w:val="24"/>
+          <w:szCs w:val="24"/>
+        </w:rPr>
+        <w:t xml:space="preserve"> </w:t>
+      </w:r>
+    </w:p>
+    <w:p>
+      <w:pPr>
+        <w:autoSpaceDE w:val="0"/>
+        <w:autoSpaceDN w:val="0"/>
+        <w:adjustRightInd w:val="0"/>
+        <w:spacing w:after="0" w:line="240" w:lineRule="auto"/>
+        <w:rPr>
+          <w:rFonts w:cstheme="minorHAnsi"/>
+          <w:sz w:val="24"/>
+          <w:szCs w:val="24"/>
+        </w:rPr>
+      </w:pPr>
+    </w:p>
+    <w:p>
+      <w:pPr>
+        <w:autoSpaceDE w:val="0"/>
+        <w:autoSpaceDN w:val="0"/>
+        <w:adjustRightInd w:val="0"/>
+        <w:spacing w:after="0" w:line="240" w:lineRule="auto"/>
+        <w:rPr>
+          <w:rFonts w:cstheme="minorHAnsi"/>
+          <w:sz w:val="24"/>
+          <w:szCs w:val="24"/>
+        </w:rPr>
+      </w:pPr>
+      <w:r>
+        <w:rPr>
+          <w:rFonts w:ascii="Courier New" w:hAnsi="Courier New" w:cs="Courier New"/>
+        </w:rPr>
+        <w:tab/>
+      </w:r>
+      <w:r>
+        <w:rPr>
+          <w:rFonts w:cstheme="minorHAnsi"/>
+          <w:sz w:val="24"/>
+          <w:szCs w:val="24"/>
+        </w:rPr>
+        <w:t>Optimization</w:t>
+      </w:r>
+      <w:r>
+        <w:rPr>
+          <w:rFonts w:cstheme="minorHAnsi"/>
+          <w:sz w:val="24"/>
+          <w:szCs w:val="24"/>
+        </w:rPr>
+        <w:t xml:space="preserve"> of these collectibles</w:t>
+      </w:r>
+      <w:r>
+        <w:rPr>
+          <w:rFonts w:cstheme="minorHAnsi"/>
+          <w:sz w:val="24"/>
+          <w:szCs w:val="24"/>
+        </w:rPr>
+        <w:t xml:space="preserve"> was also considered.</w:t>
+      </w:r>
+      <w:r>
+        <w:rPr>
+          <w:rFonts w:cstheme="minorHAnsi"/>
+          <w:sz w:val="24"/>
+          <w:szCs w:val="24"/>
+        </w:rPr>
+        <w:t xml:space="preserve"> After we knew the fact that static</w:t>
+      </w:r>
+      <w:r>
+        <w:rPr>
+          <w:rFonts w:cstheme="minorHAnsi"/>
+          <w:sz w:val="24"/>
+          <w:szCs w:val="24"/>
+        </w:rPr>
+        <w:t xml:space="preserve"> collider requires CPU to calculate collision each frame, we searched online and found that addin</w:t>
+      </w:r>
+      <w:r>
+        <w:rPr>
+          <w:rFonts w:cstheme="minorHAnsi"/>
+          <w:sz w:val="24"/>
+          <w:szCs w:val="24"/>
+        </w:rPr>
+        <w:t xml:space="preserve">g a </w:t>
+      </w:r>
+      <w:proofErr w:type="spellStart"/>
+      <w:r>
+        <w:rPr>
+          <w:rFonts w:cstheme="minorHAnsi"/>
+          <w:sz w:val="24"/>
+          <w:szCs w:val="24"/>
+        </w:rPr>
+        <w:t>RigidBody</w:t>
+      </w:r>
+      <w:proofErr w:type="spellEnd"/>
+      <w:r>
+        <w:rPr>
+          <w:rFonts w:cstheme="minorHAnsi"/>
+          <w:sz w:val="24"/>
+          <w:szCs w:val="24"/>
+        </w:rPr>
+        <w:t xml:space="preserve"> transforms a static collider to dynamic which doesn’t </w:t>
+      </w:r>
+      <w:r>
+        <w:rPr>
+          <w:rFonts w:cstheme="minorHAnsi"/>
+          <w:sz w:val="24"/>
+          <w:szCs w:val="24"/>
+        </w:rPr>
+        <w:t>demand</w:t>
+      </w:r>
+      <w:r>
+        <w:rPr>
+          <w:rFonts w:cstheme="minorHAnsi"/>
+          <w:sz w:val="24"/>
+          <w:szCs w:val="24"/>
+        </w:rPr>
+        <w:t xml:space="preserve"> CPU to </w:t>
+      </w:r>
+      <w:r>
+        <w:rPr>
+          <w:rFonts w:cstheme="minorHAnsi"/>
+          <w:sz w:val="24"/>
+          <w:szCs w:val="24"/>
+        </w:rPr>
+        <w:t>do</w:t>
+      </w:r>
+      <w:r>
+        <w:rPr>
+          <w:rFonts w:cstheme="minorHAnsi"/>
+          <w:sz w:val="24"/>
+          <w:szCs w:val="24"/>
+        </w:rPr>
+        <w:t xml:space="preserve"> these calculation</w:t>
+      </w:r>
+      <w:r>
+        <w:rPr>
+          <w:rFonts w:cstheme="minorHAnsi"/>
+          <w:sz w:val="24"/>
+          <w:szCs w:val="24"/>
+        </w:rPr>
+        <w:t>s</w:t>
+      </w:r>
+      <w:r>
+        <w:rPr>
+          <w:rFonts w:cstheme="minorHAnsi"/>
+          <w:sz w:val="24"/>
+          <w:szCs w:val="24"/>
+        </w:rPr>
+        <w:t>.</w:t>
+      </w:r>
+    </w:p>
+    <w:p>
+      <w:pPr>
+        <w:autoSpaceDE w:val="0"/>
+        <w:autoSpaceDN w:val="0"/>
+        <w:adjustRightInd w:val="0"/>
+        <w:spacing w:after="0" w:line="240" w:lineRule="auto"/>
+        <w:rPr>
+          <w:rFonts w:cstheme="minorHAnsi"/>
+          <w:sz w:val="24"/>
+          <w:szCs w:val="24"/>
+        </w:rPr>
+      </w:pPr>
+    </w:p>
+    <w:p>
+      <w:pPr>
+        <w:autoSpaceDE w:val="0"/>
+        <w:autoSpaceDN w:val="0"/>
+        <w:adjustRightInd w:val="0"/>
+        <w:spacing w:after="0" w:line="240" w:lineRule="auto"/>
+        <w:rPr>
+          <w:rFonts w:cs="Courier New"/>
+          <w:sz w:val="24"/>
+          <w:szCs w:val="24"/>
+        </w:rPr>
+      </w:pPr>
+      <w:r>
+        <w:rPr>
+          <w:rFonts w:ascii="Courier New" w:hAnsi="Courier New" w:cs="Courier New"/>
+        </w:rPr>
+        <w:tab/>
+      </w:r>
+      <w:r>
+        <w:rPr>
+          <w:rFonts w:cs="Courier New"/>
+          <w:sz w:val="24"/>
+          <w:szCs w:val="24"/>
+        </w:rPr>
+        <w:t>T</w:t>
+      </w:r>
+      <w:r>
+        <w:rPr>
+          <w:rFonts w:cs="Courier New"/>
+          <w:sz w:val="24"/>
+          <w:szCs w:val="24"/>
+        </w:rPr>
+        <w:t>raps and challenges add more fun to the game.</w:t>
+      </w:r>
+      <w:r>
+        <w:rPr>
+          <w:rFonts w:cs="Courier New"/>
+          <w:sz w:val="24"/>
+          <w:szCs w:val="24"/>
+        </w:rPr>
+        <w:t xml:space="preserve"> There are </w:t>
+      </w:r>
+      <w:r>
+        <w:rPr>
+          <w:rFonts w:cs="Courier New"/>
+          <w:sz w:val="24"/>
+          <w:szCs w:val="24"/>
+        </w:rPr>
+        <w:t>static spikes</w:t>
+      </w:r>
+      <w:r>
+        <w:rPr>
+          <w:rFonts w:cs="Courier New"/>
+          <w:sz w:val="24"/>
+          <w:szCs w:val="24"/>
+        </w:rPr>
+        <w:t>, dynamic</w:t>
+      </w:r>
+      <w:r>
+        <w:rPr>
+          <w:rFonts w:cs="Courier New"/>
+          <w:sz w:val="24"/>
+          <w:szCs w:val="24"/>
+        </w:rPr>
+        <w:t xml:space="preserve"> spikes making a protrude motion</w:t>
+      </w:r>
+      <w:r>
+        <w:rPr>
+          <w:rFonts w:cs="Courier New"/>
+          <w:sz w:val="24"/>
+          <w:szCs w:val="24"/>
+        </w:rPr>
+        <w:t xml:space="preserve"> and wall crushing the player</w:t>
+      </w:r>
+      <w:r>
+        <w:rPr>
+          <w:rFonts w:cs="Courier New"/>
+          <w:sz w:val="24"/>
+          <w:szCs w:val="24"/>
+        </w:rPr>
+        <w:t>.</w:t>
+      </w:r>
+      <w:r>
+        <w:rPr>
+          <w:rFonts w:cs="Courier New"/>
+          <w:sz w:val="24"/>
+          <w:szCs w:val="24"/>
+        </w:rPr>
+        <w:t xml:space="preserve"> Moving and falling platforms w</w:t>
+      </w:r>
+      <w:r>
+        <w:rPr>
+          <w:rFonts w:cs="Courier New"/>
+          <w:sz w:val="24"/>
+          <w:szCs w:val="24"/>
+        </w:rPr>
+        <w:t>ere</w:t>
+      </w:r>
+      <w:r>
+        <w:rPr>
+          <w:rFonts w:cs="Courier New"/>
+          <w:sz w:val="24"/>
+          <w:szCs w:val="24"/>
+        </w:rPr>
+        <w:t xml:space="preserve"> carefully designed to make sure player</w:t>
+      </w:r>
+      <w:r>
+        <w:rPr>
+          <w:rFonts w:cs="Courier New"/>
+          <w:sz w:val="24"/>
+          <w:szCs w:val="24"/>
+        </w:rPr>
+        <w:t>s</w:t>
+      </w:r>
+      <w:r>
+        <w:rPr>
+          <w:rFonts w:cs="Courier New"/>
+          <w:sz w:val="24"/>
+          <w:szCs w:val="24"/>
+        </w:rPr>
+        <w:t xml:space="preserve"> enjoy the challenges instead of being overwhelmed.</w:t>
+      </w:r>
+      <w:r>
+        <w:rPr>
+          <w:rFonts w:cs="Courier New"/>
+          <w:sz w:val="24"/>
+          <w:szCs w:val="24"/>
+        </w:rPr>
+        <w:t xml:space="preserve"> </w:t>
+      </w:r>
+      <w:r>
+        <w:rPr>
+          <w:rFonts w:cs="Courier New"/>
+          <w:sz w:val="24"/>
+          <w:szCs w:val="24"/>
+        </w:rPr>
+        <w:t>Essentially</w:t>
+      </w:r>
+      <w:r>
+        <w:rPr>
+          <w:rFonts w:cs="Courier New"/>
+          <w:sz w:val="24"/>
+          <w:szCs w:val="24"/>
+        </w:rPr>
+        <w:t xml:space="preserve">, </w:t>
+      </w:r>
+      <w:r>
+        <w:rPr>
+          <w:rFonts w:cs="Courier New"/>
+          <w:sz w:val="24"/>
+          <w:szCs w:val="24"/>
+        </w:rPr>
+        <w:t xml:space="preserve">we tried to put platforms in different positions and </w:t>
+      </w:r>
+      <w:r>
+        <w:rPr>
+          <w:rFonts w:cs="Courier New"/>
+          <w:sz w:val="24"/>
+          <w:szCs w:val="24"/>
+        </w:rPr>
+        <w:t>tested</w:t>
+      </w:r>
+      <w:r>
+        <w:rPr>
+          <w:rFonts w:cs="Courier New"/>
+          <w:sz w:val="24"/>
+          <w:szCs w:val="24"/>
+        </w:rPr>
+        <w:t xml:space="preserve"> </w:t>
+      </w:r>
+      <w:r>
+        <w:rPr>
+          <w:rFonts w:cs="Courier New"/>
+          <w:sz w:val="24"/>
+          <w:szCs w:val="24"/>
+        </w:rPr>
+        <w:t>it</w:t>
+      </w:r>
+      <w:r>
+        <w:rPr>
+          <w:rFonts w:cs="Courier New"/>
+          <w:sz w:val="24"/>
+          <w:szCs w:val="24"/>
+        </w:rPr>
+        <w:t xml:space="preserve"> out</w:t>
+      </w:r>
+      <w:r>
+        <w:rPr>
+          <w:rFonts w:cs="Courier New"/>
+          <w:sz w:val="24"/>
+          <w:szCs w:val="24"/>
+        </w:rPr>
+        <w:t xml:space="preserve"> ourselves.</w:t>
+      </w:r>
+      <w:r>
+        <w:rPr>
+          <w:rFonts w:cs="Courier New"/>
+          <w:sz w:val="24"/>
+          <w:szCs w:val="24"/>
+        </w:rPr>
+        <w:t xml:space="preserve"> It gave us a</w:t>
+      </w:r>
+      <w:r>
+        <w:rPr>
+          <w:rFonts w:cs="Courier New"/>
+          <w:sz w:val="24"/>
+          <w:szCs w:val="24"/>
+        </w:rPr>
+        <w:t xml:space="preserve"> good</w:t>
+      </w:r>
+      <w:r>
+        <w:rPr>
+          <w:rFonts w:cs="Courier New"/>
+          <w:sz w:val="24"/>
+          <w:szCs w:val="24"/>
+        </w:rPr>
+        <w:t xml:space="preserve"> sense of how difficult it </w:t>
+      </w:r>
+      <w:r>
+        <w:rPr>
+          <w:rFonts w:cs="Courier New"/>
+          <w:sz w:val="24"/>
+          <w:szCs w:val="24"/>
+        </w:rPr>
+        <w:t>could be</w:t>
+      </w:r>
+      <w:r>
+        <w:rPr>
+          <w:rFonts w:cs="Courier New"/>
+          <w:sz w:val="24"/>
+          <w:szCs w:val="24"/>
+        </w:rPr>
+        <w:t xml:space="preserve"> for </w:t>
+      </w:r>
+      <w:r>
+        <w:rPr>
+          <w:rFonts w:cs="Courier New"/>
+          <w:sz w:val="24"/>
+          <w:szCs w:val="24"/>
+        </w:rPr>
+        <w:t xml:space="preserve">a </w:t>
+      </w:r>
+      <w:r>
+        <w:rPr>
+          <w:rFonts w:cs="Courier New"/>
+          <w:sz w:val="24"/>
+          <w:szCs w:val="24"/>
+        </w:rPr>
+        <w:t>player to make through the game</w:t>
+      </w:r>
+      <w:r>
+        <w:rPr>
+          <w:rFonts w:cs="Courier New"/>
+          <w:sz w:val="24"/>
+          <w:szCs w:val="24"/>
+        </w:rPr>
+        <w:t>.</w:t>
+      </w:r>
+      <w:r>
+        <w:rPr>
+          <w:rFonts w:cs="Courier New"/>
+          <w:sz w:val="24"/>
+          <w:szCs w:val="24"/>
+        </w:rPr>
+        <w:t xml:space="preserve"> </w:t>
+      </w:r>
+    </w:p>
+    <w:p>
+      <w:pPr>
+        <w:autoSpaceDE w:val="0"/>
+        <w:autoSpaceDN w:val="0"/>
+        <w:adjustRightInd w:val="0"/>
+        <w:spacing w:after="0" w:line="240" w:lineRule="auto"/>
+        <w:rPr>
+          <w:rFonts w:cstheme="minorHAnsi"/>
+          <w:sz w:val="24"/>
+          <w:szCs w:val="24"/>
+        </w:rPr>
+      </w:pPr>
+    </w:p>
+    <w:p>
+      <w:pPr>
+        <w:autoSpaceDE w:val="0"/>
+        <w:autoSpaceDN w:val="0"/>
+        <w:adjustRightInd w:val="0"/>
+        <w:spacing w:after="0" w:line="240" w:lineRule="auto"/>
+        <w:rPr>
+          <w:rFonts w:cstheme="minorHAnsi"/>
+          <w:sz w:val="24"/>
+          <w:szCs w:val="24"/>
+        </w:rPr>
+      </w:pPr>
+      <w:r>
+        <w:rPr>
+          <w:rFonts w:ascii="Courier New" w:hAnsi="Courier New" w:cs="Courier New"/>
+        </w:rPr>
+        <w:tab/>
+      </w:r>
+      <w:r>
+        <w:rPr>
+          <w:rFonts w:cs="Courier New"/>
+          <w:sz w:val="24"/>
+          <w:szCs w:val="24"/>
+        </w:rPr>
+        <w:t>T</w:t>
+      </w:r>
+      <w:r>
+        <w:rPr>
+          <w:rFonts w:cs="Courier New"/>
+          <w:sz w:val="24"/>
+          <w:szCs w:val="24"/>
+        </w:rPr>
+        <w:t>o</w:t>
+      </w:r>
+      <w:r>
+        <w:rPr>
+          <w:rFonts w:cs="Courier New"/>
+          <w:sz w:val="24"/>
+          <w:szCs w:val="24"/>
+        </w:rPr>
+        <w:t xml:space="preserve"> complicate</w:t>
+      </w:r>
+      <w:r>
+        <w:rPr>
+          <w:rFonts w:cs="Courier New"/>
+          <w:sz w:val="24"/>
+          <w:szCs w:val="24"/>
+        </w:rPr>
+        <w:t xml:space="preserve"> </w:t>
+      </w:r>
+      <w:r>
+        <w:rPr>
+          <w:rFonts w:cs="Courier New"/>
+          <w:sz w:val="24"/>
+          <w:szCs w:val="24"/>
+        </w:rPr>
+        <w:t>the global lighting in level 1</w:t>
+      </w:r>
+      <w:r>
+        <w:rPr>
+          <w:rFonts w:cs="Courier New"/>
+          <w:sz w:val="24"/>
+          <w:szCs w:val="24"/>
+        </w:rPr>
+        <w:t xml:space="preserve"> </w:t>
+      </w:r>
+      <w:r>
+        <w:rPr>
+          <w:rFonts w:cs="Courier New"/>
+          <w:sz w:val="24"/>
+          <w:szCs w:val="24"/>
+        </w:rPr>
+        <w:t xml:space="preserve">making it </w:t>
+      </w:r>
+      <w:r>
+        <w:rPr>
+          <w:rFonts w:cs="Courier New"/>
+          <w:sz w:val="24"/>
+          <w:szCs w:val="24"/>
+        </w:rPr>
+        <w:t>look realistic</w:t>
+      </w:r>
+      <w:r>
+        <w:rPr>
+          <w:rFonts w:cs="Courier New"/>
+          <w:sz w:val="24"/>
+          <w:szCs w:val="24"/>
+        </w:rPr>
+        <w:t>, we added</w:t>
+      </w:r>
+      <w:r>
+        <w:rPr>
+          <w:rFonts w:cs="Courier New"/>
+          <w:sz w:val="24"/>
+          <w:szCs w:val="24"/>
+        </w:rPr>
+        <w:t xml:space="preserve"> a</w:t>
+      </w:r>
+      <w:r>
+        <w:rPr>
+          <w:rFonts w:cs="Courier New"/>
+          <w:sz w:val="24"/>
+          <w:szCs w:val="24"/>
+        </w:rPr>
+        <w:t xml:space="preserve"> day-night cycle</w:t>
+      </w:r>
+      <w:r>
+        <w:rPr>
+          <w:rFonts w:cs="Courier New"/>
+          <w:sz w:val="24"/>
+          <w:szCs w:val="24"/>
+        </w:rPr>
+        <w:t xml:space="preserve"> system</w:t>
+      </w:r>
+      <w:r>
+        <w:rPr>
+          <w:rFonts w:cs="Courier New"/>
+          <w:sz w:val="24"/>
+          <w:szCs w:val="24"/>
+        </w:rPr>
+        <w:t>.</w:t>
+      </w:r>
+      <w:r>
+        <w:rPr>
+          <w:rFonts w:cs="Courier New"/>
+          <w:sz w:val="24"/>
+          <w:szCs w:val="24"/>
+        </w:rPr>
+        <w:t xml:space="preserve"> The idea is to simulate Sun and Moon orbit around the Earth.</w:t>
+      </w:r>
+      <w:r>
+        <w:rPr>
+          <w:rFonts w:cs="Courier New"/>
+          <w:sz w:val="24"/>
+          <w:szCs w:val="24"/>
+        </w:rPr>
+        <w:t xml:space="preserve"> </w:t>
+      </w:r>
+      <w:r>
+        <w:rPr>
+          <w:rFonts w:cs="Courier New"/>
+          <w:sz w:val="24"/>
+          <w:szCs w:val="24"/>
+        </w:rPr>
+        <w:t xml:space="preserve">Thus, two directional lights were added to the scene. One represents Sun </w:t>
+      </w:r>
+      <w:r>
+        <w:rPr>
+          <w:rFonts w:cs="Courier New"/>
+          <w:sz w:val="24"/>
+          <w:szCs w:val="24"/>
+        </w:rPr>
+        <w:t>generating</w:t>
+      </w:r>
+      <w:r>
+        <w:rPr>
+          <w:rFonts w:cs="Courier New"/>
+          <w:sz w:val="24"/>
+          <w:szCs w:val="24"/>
+        </w:rPr>
+        <w:t xml:space="preserve"> yellow bright light </w:t>
+      </w:r>
+      <w:r>
+        <w:rPr>
+          <w:rFonts w:cs="Courier New"/>
+          <w:sz w:val="24"/>
+          <w:szCs w:val="24"/>
+        </w:rPr>
+        <w:lastRenderedPageBreak/>
+        <w:t>while the other is given blue light standing for Moon.</w:t>
+      </w:r>
+      <w:r>
+        <w:rPr>
+          <w:rFonts w:cs="Courier New"/>
+          <w:sz w:val="24"/>
+          <w:szCs w:val="24"/>
+        </w:rPr>
+        <w:t xml:space="preserve"> </w:t>
+      </w:r>
+      <w:r>
+        <w:rPr>
+          <w:rFonts w:cs="Courier New"/>
+          <w:sz w:val="24"/>
+          <w:szCs w:val="24"/>
+        </w:rPr>
+        <w:t>These lights</w:t>
+      </w:r>
+      <w:r>
+        <w:rPr>
+          <w:rFonts w:cs="Courier New"/>
+          <w:sz w:val="24"/>
+          <w:szCs w:val="24"/>
+        </w:rPr>
+        <w:t xml:space="preserve"> were then programmed to</w:t>
+      </w:r>
+      <w:r>
+        <w:rPr>
+          <w:rFonts w:cs="Courier New"/>
+          <w:sz w:val="24"/>
+          <w:szCs w:val="24"/>
+        </w:rPr>
+        <w:t xml:space="preserve"> rotate around the stage</w:t>
+      </w:r>
+      <w:r>
+        <w:rPr>
+          <w:rFonts w:cs="Courier New"/>
+          <w:sz w:val="24"/>
+          <w:szCs w:val="24"/>
+        </w:rPr>
+        <w:t xml:space="preserve"> and take turn showing up in the sky</w:t>
+      </w:r>
+      <w:bookmarkStart w:id="0" w:name="_GoBack"/>
+      <w:bookmarkEnd w:id="0"/>
+      <w:r>
+        <w:rPr>
+          <w:rFonts w:cs="Courier New"/>
+          <w:sz w:val="24"/>
+          <w:szCs w:val="24"/>
+        </w:rPr>
+        <w:t>.</w:t>
+      </w:r>
+      <w:r>
+        <w:rPr>
+          <w:rFonts w:cs="Courier New"/>
+          <w:sz w:val="24"/>
+          <w:szCs w:val="24"/>
+        </w:rPr>
+        <w:t xml:space="preserve"> </w:t>
+      </w:r>
+      <w:r>
+        <w:rPr>
+          <w:rFonts w:cs="Courier New"/>
+          <w:sz w:val="24"/>
+          <w:szCs w:val="24"/>
+        </w:rPr>
+        <w:t xml:space="preserve"> </w:t>
+      </w:r>
+      <w:r>
+        <w:rPr>
+          <w:rFonts w:cs="Courier New"/>
+          <w:sz w:val="24"/>
+          <w:szCs w:val="24"/>
+        </w:rPr>
+        <w:t xml:space="preserve"> </w:t>
+      </w:r>
+    </w:p>
+    <w:p>
+      <w:pPr>
+        <w:autoSpaceDE w:val="0"/>
+        <w:autoSpaceDN w:val="0"/>
+        <w:adjustRightInd w:val="0"/>
+        <w:spacing w:after="0" w:line="240" w:lineRule="auto"/>
+        <w:rPr>
+          <w:rFonts w:cstheme="minorHAnsi"/>
+          <w:sz w:val="24"/>
+          <w:szCs w:val="24"/>
+        </w:rPr>
+      </w:pPr>
+      <w:r>
+        <w:rPr>
+          <w:rFonts w:ascii="Courier New" w:hAnsi="Courier New" w:cs="Courier New"/>
+        </w:rPr>
+        <w:tab/>
+      </w:r>
+    </w:p>
+    <w:p>
+      <w:pPr>
+        <w:autoSpaceDE w:val="0"/>
+        <w:autoSpaceDN w:val="0"/>
+        <w:adjustRightInd w:val="0"/>
+        <w:spacing w:after="0" w:line="240" w:lineRule="auto"/>
+        <w:rPr>
+          <w:rFonts w:ascii="Courier New" w:hAnsi="Courier New" w:cs="Courier New"/>
+        </w:rPr>
+      </w:pPr>
+    </w:p>
+    <w:p>
+      <w:pPr>
+        <w:autoSpaceDE w:val="0"/>
+        <w:autoSpaceDN w:val="0"/>
+        <w:adjustRightInd w:val="0"/>
+        <w:spacing w:after="0" w:line="240" w:lineRule="auto"/>
+        <w:rPr>
+          <w:rFonts w:ascii="Courier New" w:hAnsi="Courier New" w:cs="Courier New"/>
+        </w:rPr>
+      </w:pPr>
+      <w:r>
+        <w:rPr>
+          <w:rFonts w:ascii="Courier New" w:hAnsi="Courier New" w:cs="Courier New"/>
+        </w:rPr>
+        <w:t xml:space="preserve">used built in unity reflection probe </w:t>
+      </w:r>
       <w:proofErr w:type="gramStart"/>
       <w:r>
         <w:rPr>
           <w:rFonts w:ascii="Courier New" w:hAnsi="Courier New" w:cs="Courier New"/>
         </w:rPr>
-        <w:t>used</w:t>
+        <w:t>in order to</w:t>
       </w:r>
       <w:proofErr w:type="gramEnd"/>
       <w:r>
         <w:rPr>
           <w:rFonts w:ascii="Courier New" w:hAnsi="Courier New" w:cs="Courier New"/>
         </w:rPr>
-        <w:t xml:space="preserve"> built in unity reflection probe in order to add reflective surfaces to different meshes</w:t>
-      </w:r>
-    </w:p>
-    <w:p>
-      <w:pPr>
-        <w:autoSpaceDE w:val="0"/>
-        <w:autoSpaceDN w:val="0"/>
-        <w:adjustRightInd w:val="0"/>
-        <w:spacing w:after="0" w:line="240" w:lineRule="auto"/>
-        <w:rPr>
-          <w:rFonts w:ascii="Courier New" w:hAnsi="Courier New" w:cs="Courier New"/>
-        </w:rPr>
-      </w:pPr>
-    </w:p>
-    <w:p>
-      <w:pPr>
-        <w:autoSpaceDE w:val="0"/>
-        <w:autoSpaceDN w:val="0"/>
-        <w:adjustRightInd w:val="0"/>
-        <w:spacing w:after="0" w:line="240" w:lineRule="auto"/>
-        <w:rPr>
-          <w:rFonts w:ascii="Courier New" w:hAnsi="Courier New" w:cs="Courier New"/>
-        </w:rPr>
-      </w:pPr>
+        <w:t xml:space="preserve"> add reflective surfaces to different meshes</w:t>
+      </w:r>
+    </w:p>
+    <w:p>
+      <w:pPr>
+        <w:autoSpaceDE w:val="0"/>
+        <w:autoSpaceDN w:val="0"/>
+        <w:adjustRightInd w:val="0"/>
+        <w:spacing w:after="0" w:line="240" w:lineRule="auto"/>
+        <w:rPr>
+          <w:rFonts w:ascii="Courier New" w:hAnsi="Courier New" w:cs="Courier New"/>
+        </w:rPr>
+      </w:pPr>
+    </w:p>
+    <w:p>
+      <w:pPr>
+        <w:autoSpaceDE w:val="0"/>
+        <w:autoSpaceDN w:val="0"/>
+        <w:adjustRightInd w:val="0"/>
+        <w:spacing w:after="0" w:line="240" w:lineRule="auto"/>
+        <w:rPr>
+          <w:rFonts w:ascii="Courier New" w:hAnsi="Courier New" w:cs="Courier New"/>
+        </w:rPr>
+      </w:pPr>
+      <w:r>
+        <w:rPr>
+          <w:rFonts w:ascii="Courier New" w:hAnsi="Courier New" w:cs="Courier New"/>
+        </w:rPr>
+        <w:t xml:space="preserve">made the feel of dim light in underground areas </w:t>
+      </w:r>
+    </w:p>
+    <w:p>
+      <w:pPr>
+        <w:autoSpaceDE w:val="0"/>
+        <w:autoSpaceDN w:val="0"/>
+        <w:adjustRightInd w:val="0"/>
+        <w:spacing w:after="0" w:line="240" w:lineRule="auto"/>
+        <w:rPr>
+          <w:rFonts w:ascii="Courier New" w:hAnsi="Courier New" w:cs="Courier New"/>
+        </w:rPr>
+      </w:pPr>
+    </w:p>
+    <w:p>
+      <w:pPr>
+        <w:autoSpaceDE w:val="0"/>
+        <w:autoSpaceDN w:val="0"/>
+        <w:adjustRightInd w:val="0"/>
+        <w:spacing w:after="0" w:line="240" w:lineRule="auto"/>
+        <w:rPr>
+          <w:rFonts w:ascii="Courier New" w:hAnsi="Courier New" w:cs="Courier New"/>
+        </w:rPr>
+      </w:pPr>
+      <w:r>
+        <w:rPr>
+          <w:rFonts w:ascii="Courier New" w:hAnsi="Courier New" w:cs="Courier New"/>
+        </w:rPr>
+        <w:t xml:space="preserve">used convex mesh on hills </w:t>
+      </w:r>
       <w:proofErr w:type="gramStart"/>
       <w:r>
         <w:rPr>
           <w:rFonts w:ascii="Courier New" w:hAnsi="Courier New" w:cs="Courier New"/>
         </w:rPr>
-        <w:t>made</w:t>
+        <w:t>in order to</w:t>
       </w:r>
       <w:proofErr w:type="gramEnd"/>
       <w:r>
         <w:rPr>
           <w:rFonts w:ascii="Courier New" w:hAnsi="Courier New" w:cs="Courier New"/>
         </w:rPr>
-        <w:t xml:space="preserve"> the feel of dim light in underground areas </w:t>
-      </w:r>
-    </w:p>
-    <w:p>
-      <w:pPr>
-        <w:autoSpaceDE w:val="0"/>
-        <w:autoSpaceDN w:val="0"/>
-        <w:adjustRightInd w:val="0"/>
-        <w:spacing w:after="0" w:line="240" w:lineRule="auto"/>
-        <w:rPr>
-          <w:rFonts w:ascii="Courier New" w:hAnsi="Courier New" w:cs="Courier New"/>
-        </w:rPr>
-      </w:pPr>
-    </w:p>
-    <w:p>
-      <w:pPr>
-        <w:autoSpaceDE w:val="0"/>
-        <w:autoSpaceDN w:val="0"/>
-        <w:adjustRightInd w:val="0"/>
-        <w:spacing w:after="0" w:line="240" w:lineRule="auto"/>
-        <w:rPr>
-          <w:rFonts w:ascii="Courier New" w:hAnsi="Courier New" w:cs="Courier New"/>
-        </w:rPr>
-      </w:pPr>
-      <w:proofErr w:type="gramStart"/>
-      <w:r>
-        <w:rPr>
-          <w:rFonts w:ascii="Courier New" w:hAnsi="Courier New" w:cs="Courier New"/>
-        </w:rPr>
-        <w:t>used</w:t>
-      </w:r>
-      <w:proofErr w:type="gramEnd"/>
-      <w:r>
-        <w:rPr>
-          <w:rFonts w:ascii="Courier New" w:hAnsi="Courier New" w:cs="Courier New"/>
-        </w:rPr>
-        <w:t xml:space="preserve"> convex mesh on hills in order to stop from being able to jump from beneath as it adds collision boxes underneath</w:t>
+        <w:t xml:space="preserve"> stop from being able to jump from beneath as it adds collision boxes underneath</w:t>
       </w:r>
     </w:p>
     <w:p>
@@ -836,7 +2205,7 @@
 </file>
 
 <file path=word/styles.xml><?xml version="1.0" encoding="utf-8"?>
-<w:styles xmlns:mc="http://schemas.openxmlformats.org/markup-compatibility/2006" xmlns:r="http://schemas.openxmlformats.org/officeDocument/2006/relationships" xmlns:w="http://schemas.openxmlformats.org/wordprocessingml/2006/main" xmlns:w14="http://schemas.microsoft.com/office/word/2010/wordml" xmlns:w15="http://schemas.microsoft.com/office/word/2012/wordml" mc:Ignorable="w14 w15">
+<w:styles xmlns:mc="http://schemas.openxmlformats.org/markup-compatibility/2006" xmlns:r="http://schemas.openxmlformats.org/officeDocument/2006/relationships" xmlns:w="http://schemas.openxmlformats.org/wordprocessingml/2006/main" xmlns:w14="http://schemas.microsoft.com/office/word/2010/wordml" xmlns:w15="http://schemas.microsoft.com/office/word/2012/wordml" xmlns:w16cid="http://schemas.microsoft.com/office/word/2016/wordml/cid" xmlns:w16se="http://schemas.microsoft.com/office/word/2015/wordml/symex" mc:Ignorable="w14 w15 w16se w16cid">
   <w:docDefaults>
     <w:rPrDefault>
       <w:rPr>
@@ -852,7 +2221,7 @@
       </w:pPr>
     </w:pPrDefault>
   </w:docDefaults>
-  <w:latentStyles w:defLockedState="0" w:defUIPriority="99" w:defSemiHidden="0" w:defUnhideWhenUsed="0" w:defQFormat="0" w:count="371">
+  <w:latentStyles w:defLockedState="0" w:defUIPriority="99" w:defSemiHidden="0" w:defUnhideWhenUsed="0" w:defQFormat="0" w:count="375">
     <w:lsdException w:name="Normal" w:uiPriority="0" w:qFormat="1"/>
     <w:lsdException w:name="heading 1" w:uiPriority="9" w:qFormat="1"/>
     <w:lsdException w:name="heading 2" w:semiHidden="1" w:uiPriority="9" w:unhideWhenUsed="1" w:qFormat="1"/>
@@ -958,7 +2327,6 @@
     <w:lsdException w:name="HTML Sample" w:semiHidden="1" w:unhideWhenUsed="1"/>
     <w:lsdException w:name="HTML Typewriter" w:semiHidden="1" w:unhideWhenUsed="1"/>
     <w:lsdException w:name="HTML Variable" w:semiHidden="1" w:unhideWhenUsed="1"/>
-    <w:lsdException w:name="Normal Table" w:semiHidden="1" w:unhideWhenUsed="1"/>
     <w:lsdException w:name="annotation subject" w:semiHidden="1" w:unhideWhenUsed="1"/>
     <w:lsdException w:name="No List" w:semiHidden="1" w:unhideWhenUsed="1"/>
     <w:lsdException w:name="Outline List 1" w:semiHidden="1" w:unhideWhenUsed="1"/>
@@ -1002,10 +2370,8 @@
     <w:lsdException w:name="Table Elegant" w:semiHidden="1" w:unhideWhenUsed="1"/>
     <w:lsdException w:name="Table Professional" w:semiHidden="1" w:unhideWhenUsed="1"/>
     <w:lsdException w:name="Table Subtle 1" w:semiHidden="1" w:unhideWhenUsed="1"/>
-    <w:lsdException w:name="Table Subtle 2" w:semiHidden="1" w:unhideWhenUsed="1"/>
     <w:lsdException w:name="Table Web 1" w:semiHidden="1" w:unhideWhenUsed="1"/>
     <w:lsdException w:name="Table Web 2" w:semiHidden="1" w:unhideWhenUsed="1"/>
-    <w:lsdException w:name="Table Web 3" w:semiHidden="1" w:unhideWhenUsed="1"/>
     <w:lsdException w:name="Balloon Text" w:semiHidden="1" w:unhideWhenUsed="1"/>
     <w:lsdException w:name="Table Grid" w:uiPriority="39"/>
     <w:lsdException w:name="Table Theme" w:semiHidden="1" w:unhideWhenUsed="1"/>
@@ -1224,6 +2590,10 @@
     <w:lsdException w:name="List Table 5 Dark Accent 6" w:uiPriority="50"/>
     <w:lsdException w:name="List Table 6 Colorful Accent 6" w:uiPriority="51"/>
     <w:lsdException w:name="List Table 7 Colorful Accent 6" w:uiPriority="52"/>
+    <w:lsdException w:name="Mention" w:semiHidden="1" w:unhideWhenUsed="1"/>
+    <w:lsdException w:name="Smart Hyperlink" w:semiHidden="1" w:unhideWhenUsed="1"/>
+    <w:lsdException w:name="Hashtag" w:semiHidden="1" w:unhideWhenUsed="1"/>
+    <w:lsdException w:name="Unresolved Mention" w:semiHidden="1" w:unhideWhenUsed="1"/>
   </w:latentStyles>
   <w:style w:type="paragraph" w:default="1" w:styleId="Normal">
     <w:name w:val="Normal"/>
@@ -1518,4 +2888,16 @@
     </a:ext>
   </a:extLst>
 </a:theme>
+</file>
+
+<file path=customXml/item1.xml><?xml version="1.0" encoding="utf-8"?>
+<b:Sources xmlns:b="http://schemas.openxmlformats.org/officeDocument/2006/bibliography" xmlns="http://schemas.openxmlformats.org/officeDocument/2006/bibliography" SelectedStyle="\APASixthEditionOfficeOnline.xsl" StyleName="APA" Version="6"/>
+</file>
+
+<file path=customXml/itemProps1.xml><?xml version="1.0" encoding="utf-8"?>
+<ds:datastoreItem xmlns:ds="http://schemas.openxmlformats.org/officeDocument/2006/customXml" ds:itemID="{14A459DD-C221-49BD-B4E4-DC2D86A3E2E1}">
+  <ds:schemaRefs>
+    <ds:schemaRef ds:uri="http://schemas.openxmlformats.org/officeDocument/2006/bibliography"/>
+  </ds:schemaRefs>
+</ds:datastoreItem>
 </file>
</xml_diff>